<commit_message>
Update P1-Basic Sequential Programs (Face).docx
</commit_message>
<xml_diff>
--- a/practices/P1/Face/P1-Basic Sequential Programs (Face).docx
+++ b/practices/P1/Face/P1-Basic Sequential Programs (Face).docx
@@ -1,6 +1,6 @@
 
 <file path=word/document.xml><?xml version="1.0" encoding="utf-8"?>
-<w:document xmlns:wpc="http://schemas.microsoft.com/office/word/2010/wordprocessingCanvas" xmlns:cx="http://schemas.microsoft.com/office/drawing/2014/chartex" xmlns:cx1="http://schemas.microsoft.com/office/drawing/2015/9/8/chartex" xmlns:cx2="http://schemas.microsoft.com/office/drawing/2015/10/21/chartex" xmlns:cx3="http://schemas.microsoft.com/office/drawing/2016/5/9/chartex" xmlns:cx4="http://schemas.microsoft.com/office/drawing/2016/5/10/chartex" xmlns:cx5="http://schemas.microsoft.com/office/drawing/2016/5/11/chartex" xmlns:cx6="http://schemas.microsoft.com/office/drawing/2016/5/12/chartex" xmlns:cx7="http://schemas.microsoft.com/office/drawing/2016/5/13/chartex" xmlns:cx8="http://schemas.microsoft.com/office/drawing/2016/5/14/chartex" xmlns:mc="http://schemas.openxmlformats.org/markup-compatibility/2006" xmlns:aink="http://schemas.microsoft.com/office/drawing/2016/ink" xmlns:am3d="http://schemas.microsoft.com/office/drawing/2017/model3d" xmlns:o="urn:schemas-microsoft-com:office:office" xmlns:r="http://schemas.openxmlformats.org/officeDocument/2006/relationships" xmlns:m="http://schemas.openxmlformats.org/officeDocument/2006/math" xmlns:v="urn:schemas-microsoft-com:vml" xmlns:wp14="http://schemas.microsoft.com/office/word/2010/wordprocessingDrawing" xmlns:wp="http://schemas.openxmlformats.org/drawingml/2006/wordprocessingDrawing" xmlns:w10="urn:schemas-microsoft-com:office:word" xmlns:w="http://schemas.openxmlformats.org/wordprocessingml/2006/main" xmlns:w14="http://schemas.microsoft.com/office/word/2010/wordml" xmlns:w15="http://schemas.microsoft.com/office/word/2012/wordml" xmlns:w16cid="http://schemas.microsoft.com/office/word/2016/wordml/cid" xmlns:w16se="http://schemas.microsoft.com/office/word/2015/wordml/symex" xmlns:wpg="http://schemas.microsoft.com/office/word/2010/wordprocessingGroup" xmlns:wpi="http://schemas.microsoft.com/office/word/2010/wordprocessingInk" xmlns:wne="http://schemas.microsoft.com/office/word/2006/wordml" xmlns:wps="http://schemas.microsoft.com/office/word/2010/wordprocessingShape" mc:Ignorable="w14 w15 w16se w16cid wp14">
+<w:document xmlns:wpc="http://schemas.microsoft.com/office/word/2010/wordprocessingCanvas" xmlns:cx="http://schemas.microsoft.com/office/drawing/2014/chartex" xmlns:cx1="http://schemas.microsoft.com/office/drawing/2015/9/8/chartex" xmlns:cx2="http://schemas.microsoft.com/office/drawing/2015/10/21/chartex" xmlns:cx3="http://schemas.microsoft.com/office/drawing/2016/5/9/chartex" xmlns:cx4="http://schemas.microsoft.com/office/drawing/2016/5/10/chartex" xmlns:cx5="http://schemas.microsoft.com/office/drawing/2016/5/11/chartex" xmlns:cx6="http://schemas.microsoft.com/office/drawing/2016/5/12/chartex" xmlns:cx7="http://schemas.microsoft.com/office/drawing/2016/5/13/chartex" xmlns:cx8="http://schemas.microsoft.com/office/drawing/2016/5/14/chartex" xmlns:mc="http://schemas.openxmlformats.org/markup-compatibility/2006" xmlns:aink="http://schemas.microsoft.com/office/drawing/2016/ink" xmlns:am3d="http://schemas.microsoft.com/office/drawing/2017/model3d" xmlns:o="urn:schemas-microsoft-com:office:office" xmlns:r="http://schemas.openxmlformats.org/officeDocument/2006/relationships" xmlns:m="http://schemas.openxmlformats.org/officeDocument/2006/math" xmlns:v="urn:schemas-microsoft-com:vml" xmlns:wp14="http://schemas.microsoft.com/office/word/2010/wordprocessingDrawing" xmlns:wp="http://schemas.openxmlformats.org/drawingml/2006/wordprocessingDrawing" xmlns:w10="urn:schemas-microsoft-com:office:word" xmlns:w="http://schemas.openxmlformats.org/wordprocessingml/2006/main" xmlns:w14="http://schemas.microsoft.com/office/word/2010/wordml" xmlns:w15="http://schemas.microsoft.com/office/word/2012/wordml" xmlns:w16cex="http://schemas.microsoft.com/office/word/2018/wordml/cex" xmlns:w16cid="http://schemas.microsoft.com/office/word/2016/wordml/cid" xmlns:w16="http://schemas.microsoft.com/office/word/2018/wordml" xmlns:w16se="http://schemas.microsoft.com/office/word/2015/wordml/symex" xmlns:wpg="http://schemas.microsoft.com/office/word/2010/wordprocessingGroup" xmlns:wpi="http://schemas.microsoft.com/office/word/2010/wordprocessingInk" xmlns:wne="http://schemas.microsoft.com/office/word/2006/wordml" xmlns:wps="http://schemas.microsoft.com/office/word/2010/wordprocessingShape" mc:Ignorable="w14 w15 w16se w16cid w16 w16cex wp14">
   <w:body>
     <w:p>
       <w:pPr>
@@ -814,19 +814,7 @@
         <w:rPr>
           <w:lang w:val="en-GB"/>
         </w:rPr>
-        <w:t xml:space="preserve"> (</w:t>
-      </w:r>
-      <w:r>
-        <w:rPr>
-          <w:lang w:val="en-GB"/>
-        </w:rPr>
-        <w:t>It has to be a single name</w:t>
-      </w:r>
-      <w:r>
-        <w:rPr>
-          <w:lang w:val="en-GB"/>
-        </w:rPr>
-        <w:t>)</w:t>
+        <w:t xml:space="preserve"> (It has to be a single name)</w:t>
       </w:r>
       <w:r>
         <w:rPr>
@@ -926,8 +914,6 @@
           <w:lang w:val="en-GB"/>
         </w:rPr>
       </w:pPr>
-      <w:bookmarkStart w:id="0" w:name="_GoBack"/>
-      <w:bookmarkEnd w:id="0"/>
       <w:r>
         <w:rPr>
           <w:lang w:val="en-GB"/>
@@ -973,7 +959,7 @@
           <w:noProof/>
         </w:rPr>
         <w:drawing>
-          <wp:inline distT="0" distB="0" distL="0" distR="0" wp14:anchorId="03AF9CE4" wp14:editId="3D7F7FF6">
+          <wp:inline distT="0" distB="0" distL="0" distR="0" wp14:anchorId="038948F9" wp14:editId="44C131A1">
             <wp:extent cx="5238750" cy="2200275"/>
             <wp:effectExtent l="0" t="0" r="0" b="9525"/>
             <wp:docPr id="1" name="Imagen 1"/>
@@ -1036,7 +1022,7 @@
           <w:lang w:val="en-GB"/>
         </w:rPr>
         <w:drawing>
-          <wp:inline distT="0" distB="0" distL="0" distR="0" wp14:anchorId="0BACD377" wp14:editId="467744C0">
+          <wp:inline distT="0" distB="0" distL="0" distR="0" wp14:anchorId="4299B7AB" wp14:editId="1E27EE38">
             <wp:extent cx="5238750" cy="2162175"/>
             <wp:effectExtent l="0" t="0" r="0" b="9525"/>
             <wp:docPr id="10" name="Imagen 10"/>
@@ -1395,7 +1381,7 @@
           <w:noProof/>
         </w:rPr>
         <w:drawing>
-          <wp:inline distT="0" distB="0" distL="0" distR="0" wp14:anchorId="0B2523AC" wp14:editId="1B63D38B">
+          <wp:inline distT="0" distB="0" distL="0" distR="0" wp14:anchorId="7CEA9EAD" wp14:editId="4FD645DD">
             <wp:extent cx="6126649" cy="2190540"/>
             <wp:effectExtent l="0" t="0" r="7620" b="635"/>
             <wp:docPr id="11" name="Imagen 11"/>
@@ -1458,7 +1444,7 @@
           <w:noProof/>
         </w:rPr>
         <w:drawing>
-          <wp:inline distT="0" distB="0" distL="0" distR="0" wp14:anchorId="714CC1ED" wp14:editId="2D1D2157">
+          <wp:inline distT="0" distB="0" distL="0" distR="0" wp14:anchorId="6A43023B" wp14:editId="27B96E32">
             <wp:extent cx="6120130" cy="2165985"/>
             <wp:effectExtent l="0" t="0" r="0" b="5715"/>
             <wp:docPr id="12" name="Imagen 12"/>
@@ -1671,7 +1657,7 @@
           <w:noProof/>
         </w:rPr>
         <w:drawing>
-          <wp:inline distT="0" distB="0" distL="0" distR="0" wp14:anchorId="00905DA4" wp14:editId="499CEC32">
+          <wp:inline distT="0" distB="0" distL="0" distR="0" wp14:anchorId="0FC54910" wp14:editId="1E909693">
             <wp:extent cx="4486275" cy="1724025"/>
             <wp:effectExtent l="0" t="0" r="9525" b="9525"/>
             <wp:docPr id="15" name="Imagen 15"/>
@@ -1732,7 +1718,7 @@
           <w:noProof/>
         </w:rPr>
         <w:drawing>
-          <wp:inline distT="0" distB="0" distL="0" distR="0" wp14:anchorId="641BB3C9" wp14:editId="7F1E2F22">
+          <wp:inline distT="0" distB="0" distL="0" distR="0" wp14:anchorId="2BED3BE0" wp14:editId="471EDC3D">
             <wp:extent cx="4477153" cy="1832463"/>
             <wp:effectExtent l="0" t="0" r="0" b="0"/>
             <wp:docPr id="14" name="Imagen 14"/>
@@ -2079,10 +2065,10 @@
           <w:noProof/>
         </w:rPr>
         <w:drawing>
-          <wp:inline distT="0" distB="0" distL="0" distR="0" wp14:anchorId="5DCD5C19" wp14:editId="0C0D29A9">
-            <wp:extent cx="4181475" cy="1847850"/>
-            <wp:effectExtent l="0" t="0" r="9525" b="0"/>
-            <wp:docPr id="16" name="Imagen 16"/>
+          <wp:inline distT="0" distB="0" distL="0" distR="0" wp14:anchorId="161384BE" wp14:editId="05D83A94">
+            <wp:extent cx="4610100" cy="1914525"/>
+            <wp:effectExtent l="0" t="0" r="0" b="9525"/>
+            <wp:docPr id="2" name="Imagen 2"/>
             <wp:cNvGraphicFramePr>
               <a:graphicFrameLocks xmlns:a="http://schemas.openxmlformats.org/drawingml/2006/main" noChangeAspect="1"/>
             </wp:cNvGraphicFramePr>
@@ -2102,7 +2088,7 @@
                   <pic:spPr>
                     <a:xfrm>
                       <a:off x="0" y="0"/>
-                      <a:ext cx="4181475" cy="1847850"/>
+                      <a:ext cx="4610100" cy="1914525"/>
                     </a:xfrm>
                     <a:prstGeom prst="rect">
                       <a:avLst/>
@@ -2139,12 +2125,13 @@
       <w:r>
         <w:rPr>
           <w:noProof/>
+          <w:lang w:val="en-GB"/>
         </w:rPr>
         <w:drawing>
-          <wp:inline distT="0" distB="0" distL="0" distR="0" wp14:anchorId="6F6D4695" wp14:editId="5CBBC974">
-            <wp:extent cx="4200211" cy="1819275"/>
-            <wp:effectExtent l="0" t="0" r="0" b="0"/>
-            <wp:docPr id="17" name="Imagen 17"/>
+          <wp:inline distT="0" distB="0" distL="0" distR="0" wp14:anchorId="62355ACE" wp14:editId="7AA6A7F0">
+            <wp:extent cx="4867275" cy="1828800"/>
+            <wp:effectExtent l="0" t="0" r="9525" b="0"/>
+            <wp:docPr id="3" name="Imagen 3"/>
             <wp:cNvGraphicFramePr>
               <a:graphicFrameLocks xmlns:a="http://schemas.openxmlformats.org/drawingml/2006/main" noChangeAspect="1"/>
             </wp:cNvGraphicFramePr>
@@ -2152,23 +2139,36 @@
               <a:graphicData uri="http://schemas.openxmlformats.org/drawingml/2006/picture">
                 <pic:pic xmlns:pic="http://schemas.openxmlformats.org/drawingml/2006/picture">
                   <pic:nvPicPr>
-                    <pic:cNvPr id="1" name=""/>
-                    <pic:cNvPicPr/>
+                    <pic:cNvPr id="0" name="Picture 2"/>
+                    <pic:cNvPicPr>
+                      <a:picLocks noChangeAspect="1" noChangeArrowheads="1"/>
+                    </pic:cNvPicPr>
                   </pic:nvPicPr>
                   <pic:blipFill>
-                    <a:blip r:embed="rId15"/>
+                    <a:blip r:embed="rId15">
+                      <a:extLst>
+                        <a:ext uri="{28A0092B-C50C-407E-A947-70E740481C1C}">
+                          <a14:useLocalDpi xmlns:a14="http://schemas.microsoft.com/office/drawing/2010/main" val="0"/>
+                        </a:ext>
+                      </a:extLst>
+                    </a:blip>
+                    <a:srcRect/>
                     <a:stretch>
                       <a:fillRect/>
                     </a:stretch>
                   </pic:blipFill>
-                  <pic:spPr>
+                  <pic:spPr bwMode="auto">
                     <a:xfrm>
                       <a:off x="0" y="0"/>
-                      <a:ext cx="4204567" cy="1821162"/>
+                      <a:ext cx="4867275" cy="1828800"/>
                     </a:xfrm>
                     <a:prstGeom prst="rect">
                       <a:avLst/>
                     </a:prstGeom>
+                    <a:noFill/>
+                    <a:ln>
+                      <a:noFill/>
+                    </a:ln>
                   </pic:spPr>
                 </pic:pic>
               </a:graphicData>
@@ -2535,7 +2535,7 @@
           <w:noProof/>
         </w:rPr>
         <w:drawing>
-          <wp:inline distT="0" distB="0" distL="0" distR="0" wp14:anchorId="570B2BFF" wp14:editId="1A587976">
+          <wp:inline distT="0" distB="0" distL="0" distR="0" wp14:anchorId="485A4C44" wp14:editId="4B2CB5AD">
             <wp:extent cx="5686425" cy="1409700"/>
             <wp:effectExtent l="0" t="0" r="9525" b="0"/>
             <wp:docPr id="18" name="Imagen 18"/>
@@ -2597,7 +2597,7 @@
           <w:noProof/>
         </w:rPr>
         <w:drawing>
-          <wp:inline distT="0" distB="0" distL="0" distR="0" wp14:anchorId="337882F9" wp14:editId="4F397CDE">
+          <wp:inline distT="0" distB="0" distL="0" distR="0" wp14:anchorId="0D429A0C" wp14:editId="4F1C7CED">
             <wp:extent cx="5692391" cy="1466850"/>
             <wp:effectExtent l="0" t="0" r="3810" b="0"/>
             <wp:docPr id="19" name="Imagen 19"/>
@@ -2657,7 +2657,7 @@
 </file>
 
 <file path=word/endnotes.xml><?xml version="1.0" encoding="utf-8"?>
-<w:endnotes xmlns:wpc="http://schemas.microsoft.com/office/word/2010/wordprocessingCanvas" xmlns:cx="http://schemas.microsoft.com/office/drawing/2014/chartex" xmlns:cx1="http://schemas.microsoft.com/office/drawing/2015/9/8/chartex" xmlns:cx2="http://schemas.microsoft.com/office/drawing/2015/10/21/chartex" xmlns:cx3="http://schemas.microsoft.com/office/drawing/2016/5/9/chartex" xmlns:cx4="http://schemas.microsoft.com/office/drawing/2016/5/10/chartex" xmlns:cx5="http://schemas.microsoft.com/office/drawing/2016/5/11/chartex" xmlns:cx6="http://schemas.microsoft.com/office/drawing/2016/5/12/chartex" xmlns:cx7="http://schemas.microsoft.com/office/drawing/2016/5/13/chartex" xmlns:cx8="http://schemas.microsoft.com/office/drawing/2016/5/14/chartex" xmlns:mc="http://schemas.openxmlformats.org/markup-compatibility/2006" xmlns:aink="http://schemas.microsoft.com/office/drawing/2016/ink" xmlns:am3d="http://schemas.microsoft.com/office/drawing/2017/model3d" xmlns:o="urn:schemas-microsoft-com:office:office" xmlns:r="http://schemas.openxmlformats.org/officeDocument/2006/relationships" xmlns:m="http://schemas.openxmlformats.org/officeDocument/2006/math" xmlns:v="urn:schemas-microsoft-com:vml" xmlns:wp14="http://schemas.microsoft.com/office/word/2010/wordprocessingDrawing" xmlns:wp="http://schemas.openxmlformats.org/drawingml/2006/wordprocessingDrawing" xmlns:w10="urn:schemas-microsoft-com:office:word" xmlns:w="http://schemas.openxmlformats.org/wordprocessingml/2006/main" xmlns:w14="http://schemas.microsoft.com/office/word/2010/wordml" xmlns:w15="http://schemas.microsoft.com/office/word/2012/wordml" xmlns:w16cid="http://schemas.microsoft.com/office/word/2016/wordml/cid" xmlns:w16se="http://schemas.microsoft.com/office/word/2015/wordml/symex" xmlns:wpg="http://schemas.microsoft.com/office/word/2010/wordprocessingGroup" xmlns:wpi="http://schemas.microsoft.com/office/word/2010/wordprocessingInk" xmlns:wne="http://schemas.microsoft.com/office/word/2006/wordml" xmlns:wps="http://schemas.microsoft.com/office/word/2010/wordprocessingShape" mc:Ignorable="w14 w15 w16se w16cid wp14">
+<w:endnotes xmlns:wpc="http://schemas.microsoft.com/office/word/2010/wordprocessingCanvas" xmlns:cx="http://schemas.microsoft.com/office/drawing/2014/chartex" xmlns:cx1="http://schemas.microsoft.com/office/drawing/2015/9/8/chartex" xmlns:cx2="http://schemas.microsoft.com/office/drawing/2015/10/21/chartex" xmlns:cx3="http://schemas.microsoft.com/office/drawing/2016/5/9/chartex" xmlns:cx4="http://schemas.microsoft.com/office/drawing/2016/5/10/chartex" xmlns:cx5="http://schemas.microsoft.com/office/drawing/2016/5/11/chartex" xmlns:cx6="http://schemas.microsoft.com/office/drawing/2016/5/12/chartex" xmlns:cx7="http://schemas.microsoft.com/office/drawing/2016/5/13/chartex" xmlns:cx8="http://schemas.microsoft.com/office/drawing/2016/5/14/chartex" xmlns:mc="http://schemas.openxmlformats.org/markup-compatibility/2006" xmlns:aink="http://schemas.microsoft.com/office/drawing/2016/ink" xmlns:am3d="http://schemas.microsoft.com/office/drawing/2017/model3d" xmlns:o="urn:schemas-microsoft-com:office:office" xmlns:r="http://schemas.openxmlformats.org/officeDocument/2006/relationships" xmlns:m="http://schemas.openxmlformats.org/officeDocument/2006/math" xmlns:v="urn:schemas-microsoft-com:vml" xmlns:wp14="http://schemas.microsoft.com/office/word/2010/wordprocessingDrawing" xmlns:wp="http://schemas.openxmlformats.org/drawingml/2006/wordprocessingDrawing" xmlns:w10="urn:schemas-microsoft-com:office:word" xmlns:w="http://schemas.openxmlformats.org/wordprocessingml/2006/main" xmlns:w14="http://schemas.microsoft.com/office/word/2010/wordml" xmlns:w15="http://schemas.microsoft.com/office/word/2012/wordml" xmlns:w16cex="http://schemas.microsoft.com/office/word/2018/wordml/cex" xmlns:w16cid="http://schemas.microsoft.com/office/word/2016/wordml/cid" xmlns:w16="http://schemas.microsoft.com/office/word/2018/wordml" xmlns:w16se="http://schemas.microsoft.com/office/word/2015/wordml/symex" xmlns:wpg="http://schemas.microsoft.com/office/word/2010/wordprocessingGroup" xmlns:wpi="http://schemas.microsoft.com/office/word/2010/wordprocessingInk" xmlns:wne="http://schemas.microsoft.com/office/word/2006/wordml" xmlns:wps="http://schemas.microsoft.com/office/word/2010/wordprocessingShape" mc:Ignorable="w14 w15 w16se w16cid w16 w16cex wp14">
   <w:endnote w:type="separator" w:id="-1">
     <w:p>
       <w:pPr>
@@ -2682,7 +2682,7 @@
 </file>
 
 <file path=word/footer1.xml><?xml version="1.0" encoding="utf-8"?>
-<w:ftr xmlns:wpc="http://schemas.microsoft.com/office/word/2010/wordprocessingCanvas" xmlns:cx="http://schemas.microsoft.com/office/drawing/2014/chartex" xmlns:cx1="http://schemas.microsoft.com/office/drawing/2015/9/8/chartex" xmlns:cx2="http://schemas.microsoft.com/office/drawing/2015/10/21/chartex" xmlns:cx3="http://schemas.microsoft.com/office/drawing/2016/5/9/chartex" xmlns:cx4="http://schemas.microsoft.com/office/drawing/2016/5/10/chartex" xmlns:cx5="http://schemas.microsoft.com/office/drawing/2016/5/11/chartex" xmlns:cx6="http://schemas.microsoft.com/office/drawing/2016/5/12/chartex" xmlns:cx7="http://schemas.microsoft.com/office/drawing/2016/5/13/chartex" xmlns:cx8="http://schemas.microsoft.com/office/drawing/2016/5/14/chartex" xmlns:mc="http://schemas.openxmlformats.org/markup-compatibility/2006" xmlns:aink="http://schemas.microsoft.com/office/drawing/2016/ink" xmlns:am3d="http://schemas.microsoft.com/office/drawing/2017/model3d" xmlns:o="urn:schemas-microsoft-com:office:office" xmlns:r="http://schemas.openxmlformats.org/officeDocument/2006/relationships" xmlns:m="http://schemas.openxmlformats.org/officeDocument/2006/math" xmlns:v="urn:schemas-microsoft-com:vml" xmlns:wp14="http://schemas.microsoft.com/office/word/2010/wordprocessingDrawing" xmlns:wp="http://schemas.openxmlformats.org/drawingml/2006/wordprocessingDrawing" xmlns:w10="urn:schemas-microsoft-com:office:word" xmlns:w="http://schemas.openxmlformats.org/wordprocessingml/2006/main" xmlns:w14="http://schemas.microsoft.com/office/word/2010/wordml" xmlns:w15="http://schemas.microsoft.com/office/word/2012/wordml" xmlns:w16cid="http://schemas.microsoft.com/office/word/2016/wordml/cid" xmlns:w16se="http://schemas.microsoft.com/office/word/2015/wordml/symex" xmlns:wpg="http://schemas.microsoft.com/office/word/2010/wordprocessingGroup" xmlns:wpi="http://schemas.microsoft.com/office/word/2010/wordprocessingInk" xmlns:wne="http://schemas.microsoft.com/office/word/2006/wordml" xmlns:wps="http://schemas.microsoft.com/office/word/2010/wordprocessingShape" mc:Ignorable="w14 w15 w16se w16cid wp14">
+<w:ftr xmlns:wpc="http://schemas.microsoft.com/office/word/2010/wordprocessingCanvas" xmlns:cx="http://schemas.microsoft.com/office/drawing/2014/chartex" xmlns:cx1="http://schemas.microsoft.com/office/drawing/2015/9/8/chartex" xmlns:cx2="http://schemas.microsoft.com/office/drawing/2015/10/21/chartex" xmlns:cx3="http://schemas.microsoft.com/office/drawing/2016/5/9/chartex" xmlns:cx4="http://schemas.microsoft.com/office/drawing/2016/5/10/chartex" xmlns:cx5="http://schemas.microsoft.com/office/drawing/2016/5/11/chartex" xmlns:cx6="http://schemas.microsoft.com/office/drawing/2016/5/12/chartex" xmlns:cx7="http://schemas.microsoft.com/office/drawing/2016/5/13/chartex" xmlns:cx8="http://schemas.microsoft.com/office/drawing/2016/5/14/chartex" xmlns:mc="http://schemas.openxmlformats.org/markup-compatibility/2006" xmlns:aink="http://schemas.microsoft.com/office/drawing/2016/ink" xmlns:am3d="http://schemas.microsoft.com/office/drawing/2017/model3d" xmlns:o="urn:schemas-microsoft-com:office:office" xmlns:r="http://schemas.openxmlformats.org/officeDocument/2006/relationships" xmlns:m="http://schemas.openxmlformats.org/officeDocument/2006/math" xmlns:v="urn:schemas-microsoft-com:vml" xmlns:wp14="http://schemas.microsoft.com/office/word/2010/wordprocessingDrawing" xmlns:wp="http://schemas.openxmlformats.org/drawingml/2006/wordprocessingDrawing" xmlns:w10="urn:schemas-microsoft-com:office:word" xmlns:w="http://schemas.openxmlformats.org/wordprocessingml/2006/main" xmlns:w14="http://schemas.microsoft.com/office/word/2010/wordml" xmlns:w15="http://schemas.microsoft.com/office/word/2012/wordml" xmlns:w16cex="http://schemas.microsoft.com/office/word/2018/wordml/cex" xmlns:w16cid="http://schemas.microsoft.com/office/word/2016/wordml/cid" xmlns:w16="http://schemas.microsoft.com/office/word/2018/wordml" xmlns:w16se="http://schemas.microsoft.com/office/word/2015/wordml/symex" xmlns:wpg="http://schemas.microsoft.com/office/word/2010/wordprocessingGroup" xmlns:wpi="http://schemas.microsoft.com/office/word/2010/wordprocessingInk" xmlns:wne="http://schemas.microsoft.com/office/word/2006/wordml" xmlns:wps="http://schemas.microsoft.com/office/word/2010/wordprocessingShape" mc:Ignorable="w14 w15 w16se w16cid w16 w16cex wp14">
   <w:p>
     <w:pPr>
       <w:pStyle w:val="Piedepgina"/>
@@ -2810,7 +2810,7 @@
 </file>
 
 <file path=word/footer2.xml><?xml version="1.0" encoding="utf-8"?>
-<w:ftr xmlns:wpc="http://schemas.microsoft.com/office/word/2010/wordprocessingCanvas" xmlns:cx="http://schemas.microsoft.com/office/drawing/2014/chartex" xmlns:cx1="http://schemas.microsoft.com/office/drawing/2015/9/8/chartex" xmlns:cx2="http://schemas.microsoft.com/office/drawing/2015/10/21/chartex" xmlns:cx3="http://schemas.microsoft.com/office/drawing/2016/5/9/chartex" xmlns:cx4="http://schemas.microsoft.com/office/drawing/2016/5/10/chartex" xmlns:cx5="http://schemas.microsoft.com/office/drawing/2016/5/11/chartex" xmlns:cx6="http://schemas.microsoft.com/office/drawing/2016/5/12/chartex" xmlns:cx7="http://schemas.microsoft.com/office/drawing/2016/5/13/chartex" xmlns:cx8="http://schemas.microsoft.com/office/drawing/2016/5/14/chartex" xmlns:mc="http://schemas.openxmlformats.org/markup-compatibility/2006" xmlns:aink="http://schemas.microsoft.com/office/drawing/2016/ink" xmlns:am3d="http://schemas.microsoft.com/office/drawing/2017/model3d" xmlns:o="urn:schemas-microsoft-com:office:office" xmlns:r="http://schemas.openxmlformats.org/officeDocument/2006/relationships" xmlns:m="http://schemas.openxmlformats.org/officeDocument/2006/math" xmlns:v="urn:schemas-microsoft-com:vml" xmlns:wp14="http://schemas.microsoft.com/office/word/2010/wordprocessingDrawing" xmlns:wp="http://schemas.openxmlformats.org/drawingml/2006/wordprocessingDrawing" xmlns:w10="urn:schemas-microsoft-com:office:word" xmlns:w="http://schemas.openxmlformats.org/wordprocessingml/2006/main" xmlns:w14="http://schemas.microsoft.com/office/word/2010/wordml" xmlns:w15="http://schemas.microsoft.com/office/word/2012/wordml" xmlns:w16cid="http://schemas.microsoft.com/office/word/2016/wordml/cid" xmlns:w16se="http://schemas.microsoft.com/office/word/2015/wordml/symex" xmlns:wpg="http://schemas.microsoft.com/office/word/2010/wordprocessingGroup" xmlns:wpi="http://schemas.microsoft.com/office/word/2010/wordprocessingInk" xmlns:wne="http://schemas.microsoft.com/office/word/2006/wordml" xmlns:wps="http://schemas.microsoft.com/office/word/2010/wordprocessingShape" mc:Ignorable="w14 w15 w16se w16cid wp14">
+<w:ftr xmlns:wpc="http://schemas.microsoft.com/office/word/2010/wordprocessingCanvas" xmlns:cx="http://schemas.microsoft.com/office/drawing/2014/chartex" xmlns:cx1="http://schemas.microsoft.com/office/drawing/2015/9/8/chartex" xmlns:cx2="http://schemas.microsoft.com/office/drawing/2015/10/21/chartex" xmlns:cx3="http://schemas.microsoft.com/office/drawing/2016/5/9/chartex" xmlns:cx4="http://schemas.microsoft.com/office/drawing/2016/5/10/chartex" xmlns:cx5="http://schemas.microsoft.com/office/drawing/2016/5/11/chartex" xmlns:cx6="http://schemas.microsoft.com/office/drawing/2016/5/12/chartex" xmlns:cx7="http://schemas.microsoft.com/office/drawing/2016/5/13/chartex" xmlns:cx8="http://schemas.microsoft.com/office/drawing/2016/5/14/chartex" xmlns:mc="http://schemas.openxmlformats.org/markup-compatibility/2006" xmlns:aink="http://schemas.microsoft.com/office/drawing/2016/ink" xmlns:am3d="http://schemas.microsoft.com/office/drawing/2017/model3d" xmlns:o="urn:schemas-microsoft-com:office:office" xmlns:r="http://schemas.openxmlformats.org/officeDocument/2006/relationships" xmlns:m="http://schemas.openxmlformats.org/officeDocument/2006/math" xmlns:v="urn:schemas-microsoft-com:vml" xmlns:wp14="http://schemas.microsoft.com/office/word/2010/wordprocessingDrawing" xmlns:wp="http://schemas.openxmlformats.org/drawingml/2006/wordprocessingDrawing" xmlns:w10="urn:schemas-microsoft-com:office:word" xmlns:w="http://schemas.openxmlformats.org/wordprocessingml/2006/main" xmlns:w14="http://schemas.microsoft.com/office/word/2010/wordml" xmlns:w15="http://schemas.microsoft.com/office/word/2012/wordml" xmlns:w16cex="http://schemas.microsoft.com/office/word/2018/wordml/cex" xmlns:w16cid="http://schemas.microsoft.com/office/word/2016/wordml/cid" xmlns:w16="http://schemas.microsoft.com/office/word/2018/wordml" xmlns:w16se="http://schemas.microsoft.com/office/word/2015/wordml/symex" xmlns:wpg="http://schemas.microsoft.com/office/word/2010/wordprocessingGroup" xmlns:wpi="http://schemas.microsoft.com/office/word/2010/wordprocessingInk" xmlns:wne="http://schemas.microsoft.com/office/word/2006/wordml" xmlns:wps="http://schemas.microsoft.com/office/word/2010/wordprocessingShape" mc:Ignorable="w14 w15 w16se w16cid w16 w16cex wp14">
   <w:p>
     <w:pPr>
       <w:rPr>
@@ -2839,7 +2839,7 @@
       <mc:AlternateContent>
         <mc:Choice Requires="wps">
           <w:drawing>
-            <wp:anchor distT="0" distB="0" distL="114300" distR="114300" simplePos="0" relativeHeight="251663360" behindDoc="0" locked="0" layoutInCell="1" allowOverlap="1">
+            <wp:anchor distT="0" distB="0" distL="114300" distR="114300" simplePos="0" relativeHeight="251663360" behindDoc="0" locked="0" layoutInCell="1" allowOverlap="1" wp14:anchorId="4ECADF81" wp14:editId="57ED4495">
               <wp:simplePos x="0" y="0"/>
               <wp:positionH relativeFrom="margin">
                 <wp:align>center</wp:align>
@@ -2961,7 +2961,7 @@
         </mc:Choice>
         <mc:Fallback>
           <w:pict>
-            <v:oval id="Oval 4" o:spid="_x0000_s1027" style="position:absolute;margin-left:0;margin-top:0;width:23.4pt;height:20.35pt;z-index:251663360;visibility:visible;mso-wrap-style:square;mso-width-percent:0;mso-height-percent:0;mso-wrap-distance-left:9pt;mso-wrap-distance-top:0;mso-wrap-distance-right:9pt;mso-wrap-distance-bottom:0;mso-position-horizontal:center;mso-position-horizontal-relative:margin;mso-position-vertical:center;mso-position-vertical-relative:bottom-margin-area;mso-width-percent:0;mso-height-percent:0;mso-width-relative:page;mso-height-relative:page;v-text-anchor:middle" o:gfxdata="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" fillcolor="#365f91 [2404]" stroked="f">
+            <v:oval w14:anchorId="4ECADF81" id="Oval 4" o:spid="_x0000_s1027" style="position:absolute;margin-left:0;margin-top:0;width:23.4pt;height:20.35pt;z-index:251663360;visibility:visible;mso-wrap-style:square;mso-width-percent:0;mso-height-percent:0;mso-wrap-distance-left:9pt;mso-wrap-distance-top:0;mso-wrap-distance-right:9pt;mso-wrap-distance-bottom:0;mso-position-horizontal:center;mso-position-horizontal-relative:margin;mso-position-vertical:center;mso-position-vertical-relative:bottom-margin-area;mso-width-percent:0;mso-height-percent:0;mso-width-relative:page;mso-height-relative:page;v-text-anchor:middle" o:gfxdata="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" fillcolor="#365f91 [2404]" stroked="f">
               <v:textbox>
                 <w:txbxContent>
                   <w:p>
@@ -3027,7 +3027,7 @@
 </file>
 
 <file path=word/footnotes.xml><?xml version="1.0" encoding="utf-8"?>
-<w:footnotes xmlns:wpc="http://schemas.microsoft.com/office/word/2010/wordprocessingCanvas" xmlns:cx="http://schemas.microsoft.com/office/drawing/2014/chartex" xmlns:cx1="http://schemas.microsoft.com/office/drawing/2015/9/8/chartex" xmlns:cx2="http://schemas.microsoft.com/office/drawing/2015/10/21/chartex" xmlns:cx3="http://schemas.microsoft.com/office/drawing/2016/5/9/chartex" xmlns:cx4="http://schemas.microsoft.com/office/drawing/2016/5/10/chartex" xmlns:cx5="http://schemas.microsoft.com/office/drawing/2016/5/11/chartex" xmlns:cx6="http://schemas.microsoft.com/office/drawing/2016/5/12/chartex" xmlns:cx7="http://schemas.microsoft.com/office/drawing/2016/5/13/chartex" xmlns:cx8="http://schemas.microsoft.com/office/drawing/2016/5/14/chartex" xmlns:mc="http://schemas.openxmlformats.org/markup-compatibility/2006" xmlns:aink="http://schemas.microsoft.com/office/drawing/2016/ink" xmlns:am3d="http://schemas.microsoft.com/office/drawing/2017/model3d" xmlns:o="urn:schemas-microsoft-com:office:office" xmlns:r="http://schemas.openxmlformats.org/officeDocument/2006/relationships" xmlns:m="http://schemas.openxmlformats.org/officeDocument/2006/math" xmlns:v="urn:schemas-microsoft-com:vml" xmlns:wp14="http://schemas.microsoft.com/office/word/2010/wordprocessingDrawing" xmlns:wp="http://schemas.openxmlformats.org/drawingml/2006/wordprocessingDrawing" xmlns:w10="urn:schemas-microsoft-com:office:word" xmlns:w="http://schemas.openxmlformats.org/wordprocessingml/2006/main" xmlns:w14="http://schemas.microsoft.com/office/word/2010/wordml" xmlns:w15="http://schemas.microsoft.com/office/word/2012/wordml" xmlns:w16cid="http://schemas.microsoft.com/office/word/2016/wordml/cid" xmlns:w16se="http://schemas.microsoft.com/office/word/2015/wordml/symex" xmlns:wpg="http://schemas.microsoft.com/office/word/2010/wordprocessingGroup" xmlns:wpi="http://schemas.microsoft.com/office/word/2010/wordprocessingInk" xmlns:wne="http://schemas.microsoft.com/office/word/2006/wordml" xmlns:wps="http://schemas.microsoft.com/office/word/2010/wordprocessingShape" mc:Ignorable="w14 w15 w16se w16cid wp14">
+<w:footnotes xmlns:wpc="http://schemas.microsoft.com/office/word/2010/wordprocessingCanvas" xmlns:cx="http://schemas.microsoft.com/office/drawing/2014/chartex" xmlns:cx1="http://schemas.microsoft.com/office/drawing/2015/9/8/chartex" xmlns:cx2="http://schemas.microsoft.com/office/drawing/2015/10/21/chartex" xmlns:cx3="http://schemas.microsoft.com/office/drawing/2016/5/9/chartex" xmlns:cx4="http://schemas.microsoft.com/office/drawing/2016/5/10/chartex" xmlns:cx5="http://schemas.microsoft.com/office/drawing/2016/5/11/chartex" xmlns:cx6="http://schemas.microsoft.com/office/drawing/2016/5/12/chartex" xmlns:cx7="http://schemas.microsoft.com/office/drawing/2016/5/13/chartex" xmlns:cx8="http://schemas.microsoft.com/office/drawing/2016/5/14/chartex" xmlns:mc="http://schemas.openxmlformats.org/markup-compatibility/2006" xmlns:aink="http://schemas.microsoft.com/office/drawing/2016/ink" xmlns:am3d="http://schemas.microsoft.com/office/drawing/2017/model3d" xmlns:o="urn:schemas-microsoft-com:office:office" xmlns:r="http://schemas.openxmlformats.org/officeDocument/2006/relationships" xmlns:m="http://schemas.openxmlformats.org/officeDocument/2006/math" xmlns:v="urn:schemas-microsoft-com:vml" xmlns:wp14="http://schemas.microsoft.com/office/word/2010/wordprocessingDrawing" xmlns:wp="http://schemas.openxmlformats.org/drawingml/2006/wordprocessingDrawing" xmlns:w10="urn:schemas-microsoft-com:office:word" xmlns:w="http://schemas.openxmlformats.org/wordprocessingml/2006/main" xmlns:w14="http://schemas.microsoft.com/office/word/2010/wordml" xmlns:w15="http://schemas.microsoft.com/office/word/2012/wordml" xmlns:w16cex="http://schemas.microsoft.com/office/word/2018/wordml/cex" xmlns:w16cid="http://schemas.microsoft.com/office/word/2016/wordml/cid" xmlns:w16="http://schemas.microsoft.com/office/word/2018/wordml" xmlns:w16se="http://schemas.microsoft.com/office/word/2015/wordml/symex" xmlns:wpg="http://schemas.microsoft.com/office/word/2010/wordprocessingGroup" xmlns:wpi="http://schemas.microsoft.com/office/word/2010/wordprocessingInk" xmlns:wne="http://schemas.microsoft.com/office/word/2006/wordml" xmlns:wps="http://schemas.microsoft.com/office/word/2010/wordprocessingShape" mc:Ignorable="w14 w15 w16se w16cid w16 w16cex wp14">
   <w:footnote w:type="separator" w:id="-1">
     <w:p>
       <w:pPr>
@@ -3052,7 +3052,7 @@
 </file>
 
 <file path=word/header1.xml><?xml version="1.0" encoding="utf-8"?>
-<w:hdr xmlns:wpc="http://schemas.microsoft.com/office/word/2010/wordprocessingCanvas" xmlns:cx="http://schemas.microsoft.com/office/drawing/2014/chartex" xmlns:cx1="http://schemas.microsoft.com/office/drawing/2015/9/8/chartex" xmlns:cx2="http://schemas.microsoft.com/office/drawing/2015/10/21/chartex" xmlns:cx3="http://schemas.microsoft.com/office/drawing/2016/5/9/chartex" xmlns:cx4="http://schemas.microsoft.com/office/drawing/2016/5/10/chartex" xmlns:cx5="http://schemas.microsoft.com/office/drawing/2016/5/11/chartex" xmlns:cx6="http://schemas.microsoft.com/office/drawing/2016/5/12/chartex" xmlns:cx7="http://schemas.microsoft.com/office/drawing/2016/5/13/chartex" xmlns:cx8="http://schemas.microsoft.com/office/drawing/2016/5/14/chartex" xmlns:mc="http://schemas.openxmlformats.org/markup-compatibility/2006" xmlns:aink="http://schemas.microsoft.com/office/drawing/2016/ink" xmlns:am3d="http://schemas.microsoft.com/office/drawing/2017/model3d" xmlns:o="urn:schemas-microsoft-com:office:office" xmlns:r="http://schemas.openxmlformats.org/officeDocument/2006/relationships" xmlns:m="http://schemas.openxmlformats.org/officeDocument/2006/math" xmlns:v="urn:schemas-microsoft-com:vml" xmlns:wp14="http://schemas.microsoft.com/office/word/2010/wordprocessingDrawing" xmlns:wp="http://schemas.openxmlformats.org/drawingml/2006/wordprocessingDrawing" xmlns:w10="urn:schemas-microsoft-com:office:word" xmlns:w="http://schemas.openxmlformats.org/wordprocessingml/2006/main" xmlns:w14="http://schemas.microsoft.com/office/word/2010/wordml" xmlns:w15="http://schemas.microsoft.com/office/word/2012/wordml" xmlns:w16cid="http://schemas.microsoft.com/office/word/2016/wordml/cid" xmlns:w16se="http://schemas.microsoft.com/office/word/2015/wordml/symex" xmlns:wpg="http://schemas.microsoft.com/office/word/2010/wordprocessingGroup" xmlns:wpi="http://schemas.microsoft.com/office/word/2010/wordprocessingInk" xmlns:wne="http://schemas.microsoft.com/office/word/2006/wordml" xmlns:wps="http://schemas.microsoft.com/office/word/2010/wordprocessingShape" mc:Ignorable="w14 w15 w16se w16cid wp14">
+<w:hdr xmlns:wpc="http://schemas.microsoft.com/office/word/2010/wordprocessingCanvas" xmlns:cx="http://schemas.microsoft.com/office/drawing/2014/chartex" xmlns:cx1="http://schemas.microsoft.com/office/drawing/2015/9/8/chartex" xmlns:cx2="http://schemas.microsoft.com/office/drawing/2015/10/21/chartex" xmlns:cx3="http://schemas.microsoft.com/office/drawing/2016/5/9/chartex" xmlns:cx4="http://schemas.microsoft.com/office/drawing/2016/5/10/chartex" xmlns:cx5="http://schemas.microsoft.com/office/drawing/2016/5/11/chartex" xmlns:cx6="http://schemas.microsoft.com/office/drawing/2016/5/12/chartex" xmlns:cx7="http://schemas.microsoft.com/office/drawing/2016/5/13/chartex" xmlns:cx8="http://schemas.microsoft.com/office/drawing/2016/5/14/chartex" xmlns:mc="http://schemas.openxmlformats.org/markup-compatibility/2006" xmlns:aink="http://schemas.microsoft.com/office/drawing/2016/ink" xmlns:am3d="http://schemas.microsoft.com/office/drawing/2017/model3d" xmlns:o="urn:schemas-microsoft-com:office:office" xmlns:r="http://schemas.openxmlformats.org/officeDocument/2006/relationships" xmlns:m="http://schemas.openxmlformats.org/officeDocument/2006/math" xmlns:v="urn:schemas-microsoft-com:vml" xmlns:wp14="http://schemas.microsoft.com/office/word/2010/wordprocessingDrawing" xmlns:wp="http://schemas.openxmlformats.org/drawingml/2006/wordprocessingDrawing" xmlns:w10="urn:schemas-microsoft-com:office:word" xmlns:w="http://schemas.openxmlformats.org/wordprocessingml/2006/main" xmlns:w14="http://schemas.microsoft.com/office/word/2010/wordml" xmlns:w15="http://schemas.microsoft.com/office/word/2012/wordml" xmlns:w16cex="http://schemas.microsoft.com/office/word/2018/wordml/cex" xmlns:w16cid="http://schemas.microsoft.com/office/word/2016/wordml/cid" xmlns:w16="http://schemas.microsoft.com/office/word/2018/wordml" xmlns:w16se="http://schemas.microsoft.com/office/word/2015/wordml/symex" xmlns:wpg="http://schemas.microsoft.com/office/word/2010/wordprocessingGroup" xmlns:wpi="http://schemas.microsoft.com/office/word/2010/wordprocessingInk" xmlns:wne="http://schemas.microsoft.com/office/word/2006/wordml" xmlns:wps="http://schemas.microsoft.com/office/word/2010/wordprocessingShape" mc:Ignorable="w14 w15 w16se w16cid w16 w16cex wp14">
   <w:p>
     <w:pPr>
       <w:pStyle w:val="Encabezado"/>
@@ -3064,7 +3064,7 @@
       <mc:AlternateContent>
         <mc:Choice Requires="wps">
           <w:drawing>
-            <wp:anchor distT="0" distB="0" distL="114300" distR="114300" simplePos="0" relativeHeight="251661312" behindDoc="0" locked="0" layoutInCell="1" allowOverlap="1">
+            <wp:anchor distT="0" distB="0" distL="114300" distR="114300" simplePos="0" relativeHeight="251661312" behindDoc="0" locked="0" layoutInCell="1" allowOverlap="1" wp14:anchorId="204A3A3B" wp14:editId="5AA8A11B">
               <wp:simplePos x="0" y="0"/>
               <wp:positionH relativeFrom="column">
                 <wp:posOffset>-762635</wp:posOffset>
@@ -3230,11 +3230,11 @@
         </mc:Choice>
         <mc:Fallback>
           <w:pict>
-            <v:shapetype id="_x0000_t202" coordsize="21600,21600" o:spt="202" path="m,l,21600r21600,l21600,xe">
+            <v:shapetype w14:anchorId="204A3A3B" id="_x0000_t202" coordsize="21600,21600" o:spt="202" path="m,l,21600r21600,l21600,xe">
               <v:stroke joinstyle="miter"/>
               <v:path gradientshapeok="t" o:connecttype="rect"/>
             </v:shapetype>
-            <v:shape id="Text Box 1" o:spid="_x0000_s1026" type="#_x0000_t202" style="position:absolute;margin-left:-60.05pt;margin-top:-36.2pt;width:601.1pt;height:63pt;z-index:251661312;visibility:visible;mso-wrap-style:square;mso-width-percent:0;mso-height-percent:0;mso-wrap-distance-left:9pt;mso-wrap-distance-top:0;mso-wrap-distance-right:9pt;mso-wrap-distance-bottom:0;mso-position-horizontal:absolute;mso-position-horizontal-relative:text;mso-position-vertical:absolute;mso-position-vertical-relative:text;mso-width-percent:0;mso-height-percent:0;mso-width-relative:margin;mso-height-relative:margin;v-text-anchor:top" o:gfxdata="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" stroked="f">
+            <v:shape id="Text Box 1" o:spid="_x0000_s1026" type="#_x0000_t202" style="position:absolute;margin-left:-60.05pt;margin-top:-36.2pt;width:601.1pt;height:63pt;z-index:251661312;visibility:visible;mso-wrap-style:square;mso-width-percent:0;mso-height-percent:0;mso-wrap-distance-left:9pt;mso-wrap-distance-top:0;mso-wrap-distance-right:9pt;mso-wrap-distance-bottom:0;mso-position-horizontal:absolute;mso-position-horizontal-relative:text;mso-position-vertical:absolute;mso-position-vertical-relative:text;mso-width-percent:0;mso-height-percent:0;mso-width-relative:margin;mso-height-relative:margin;v-text-anchor:top" o:gfxdata="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" stroked="f">
               <v:textbox>
                 <w:txbxContent>
                   <w:p>
@@ -3346,7 +3346,7 @@
 </file>
 
 <file path=word/header2.xml><?xml version="1.0" encoding="utf-8"?>
-<w:hdr xmlns:wpc="http://schemas.microsoft.com/office/word/2010/wordprocessingCanvas" xmlns:cx="http://schemas.microsoft.com/office/drawing/2014/chartex" xmlns:cx1="http://schemas.microsoft.com/office/drawing/2015/9/8/chartex" xmlns:cx2="http://schemas.microsoft.com/office/drawing/2015/10/21/chartex" xmlns:cx3="http://schemas.microsoft.com/office/drawing/2016/5/9/chartex" xmlns:cx4="http://schemas.microsoft.com/office/drawing/2016/5/10/chartex" xmlns:cx5="http://schemas.microsoft.com/office/drawing/2016/5/11/chartex" xmlns:cx6="http://schemas.microsoft.com/office/drawing/2016/5/12/chartex" xmlns:cx7="http://schemas.microsoft.com/office/drawing/2016/5/13/chartex" xmlns:cx8="http://schemas.microsoft.com/office/drawing/2016/5/14/chartex" xmlns:mc="http://schemas.openxmlformats.org/markup-compatibility/2006" xmlns:aink="http://schemas.microsoft.com/office/drawing/2016/ink" xmlns:am3d="http://schemas.microsoft.com/office/drawing/2017/model3d" xmlns:o="urn:schemas-microsoft-com:office:office" xmlns:r="http://schemas.openxmlformats.org/officeDocument/2006/relationships" xmlns:m="http://schemas.openxmlformats.org/officeDocument/2006/math" xmlns:v="urn:schemas-microsoft-com:vml" xmlns:wp14="http://schemas.microsoft.com/office/word/2010/wordprocessingDrawing" xmlns:wp="http://schemas.openxmlformats.org/drawingml/2006/wordprocessingDrawing" xmlns:w10="urn:schemas-microsoft-com:office:word" xmlns:w="http://schemas.openxmlformats.org/wordprocessingml/2006/main" xmlns:w14="http://schemas.microsoft.com/office/word/2010/wordml" xmlns:w15="http://schemas.microsoft.com/office/word/2012/wordml" xmlns:w16cid="http://schemas.microsoft.com/office/word/2016/wordml/cid" xmlns:w16se="http://schemas.microsoft.com/office/word/2015/wordml/symex" xmlns:wpg="http://schemas.microsoft.com/office/word/2010/wordprocessingGroup" xmlns:wpi="http://schemas.microsoft.com/office/word/2010/wordprocessingInk" xmlns:wne="http://schemas.microsoft.com/office/word/2006/wordml" xmlns:wps="http://schemas.microsoft.com/office/word/2010/wordprocessingShape" mc:Ignorable="w14 w15 w16se w16cid wp14">
+<w:hdr xmlns:wpc="http://schemas.microsoft.com/office/word/2010/wordprocessingCanvas" xmlns:cx="http://schemas.microsoft.com/office/drawing/2014/chartex" xmlns:cx1="http://schemas.microsoft.com/office/drawing/2015/9/8/chartex" xmlns:cx2="http://schemas.microsoft.com/office/drawing/2015/10/21/chartex" xmlns:cx3="http://schemas.microsoft.com/office/drawing/2016/5/9/chartex" xmlns:cx4="http://schemas.microsoft.com/office/drawing/2016/5/10/chartex" xmlns:cx5="http://schemas.microsoft.com/office/drawing/2016/5/11/chartex" xmlns:cx6="http://schemas.microsoft.com/office/drawing/2016/5/12/chartex" xmlns:cx7="http://schemas.microsoft.com/office/drawing/2016/5/13/chartex" xmlns:cx8="http://schemas.microsoft.com/office/drawing/2016/5/14/chartex" xmlns:mc="http://schemas.openxmlformats.org/markup-compatibility/2006" xmlns:aink="http://schemas.microsoft.com/office/drawing/2016/ink" xmlns:am3d="http://schemas.microsoft.com/office/drawing/2017/model3d" xmlns:o="urn:schemas-microsoft-com:office:office" xmlns:r="http://schemas.openxmlformats.org/officeDocument/2006/relationships" xmlns:m="http://schemas.openxmlformats.org/officeDocument/2006/math" xmlns:v="urn:schemas-microsoft-com:vml" xmlns:wp14="http://schemas.microsoft.com/office/word/2010/wordprocessingDrawing" xmlns:wp="http://schemas.openxmlformats.org/drawingml/2006/wordprocessingDrawing" xmlns:w10="urn:schemas-microsoft-com:office:word" xmlns:w="http://schemas.openxmlformats.org/wordprocessingml/2006/main" xmlns:w14="http://schemas.microsoft.com/office/word/2010/wordml" xmlns:w15="http://schemas.microsoft.com/office/word/2012/wordml" xmlns:w16cex="http://schemas.microsoft.com/office/word/2018/wordml/cex" xmlns:w16cid="http://schemas.microsoft.com/office/word/2016/wordml/cid" xmlns:w16="http://schemas.microsoft.com/office/word/2018/wordml" xmlns:w16se="http://schemas.microsoft.com/office/word/2015/wordml/symex" xmlns:wpg="http://schemas.microsoft.com/office/word/2010/wordprocessingGroup" xmlns:wpi="http://schemas.microsoft.com/office/word/2010/wordprocessingInk" xmlns:wne="http://schemas.microsoft.com/office/word/2006/wordml" xmlns:wps="http://schemas.microsoft.com/office/word/2010/wordprocessingShape" mc:Ignorable="w14 w15 w16se w16cid w16 w16cex wp14">
   <w:p>
     <w:pPr>
       <w:pStyle w:val="Encabezado"/>
@@ -3369,7 +3369,7 @@
         <w:lang w:eastAsia="es-ES"/>
       </w:rPr>
       <w:drawing>
-        <wp:anchor distT="0" distB="0" distL="114300" distR="114300" simplePos="0" relativeHeight="251657216" behindDoc="1" locked="0" layoutInCell="1" allowOverlap="1">
+        <wp:anchor distT="0" distB="0" distL="114300" distR="114300" simplePos="0" relativeHeight="251657216" behindDoc="1" locked="0" layoutInCell="1" allowOverlap="1" wp14:anchorId="12396114" wp14:editId="3E4DEEB1">
           <wp:simplePos x="0" y="0"/>
           <wp:positionH relativeFrom="column">
             <wp:posOffset>4137660</wp:posOffset>
@@ -3524,7 +3524,7 @@
 </file>
 
 <file path=word/numbering.xml><?xml version="1.0" encoding="utf-8"?>
-<w:numbering xmlns:wpc="http://schemas.microsoft.com/office/word/2010/wordprocessingCanvas" xmlns:cx="http://schemas.microsoft.com/office/drawing/2014/chartex" xmlns:cx1="http://schemas.microsoft.com/office/drawing/2015/9/8/chartex" xmlns:cx2="http://schemas.microsoft.com/office/drawing/2015/10/21/chartex" xmlns:cx3="http://schemas.microsoft.com/office/drawing/2016/5/9/chartex" xmlns:cx4="http://schemas.microsoft.com/office/drawing/2016/5/10/chartex" xmlns:cx5="http://schemas.microsoft.com/office/drawing/2016/5/11/chartex" xmlns:cx6="http://schemas.microsoft.com/office/drawing/2016/5/12/chartex" xmlns:cx7="http://schemas.microsoft.com/office/drawing/2016/5/13/chartex" xmlns:cx8="http://schemas.microsoft.com/office/drawing/2016/5/14/chartex" xmlns:mc="http://schemas.openxmlformats.org/markup-compatibility/2006" xmlns:aink="http://schemas.microsoft.com/office/drawing/2016/ink" xmlns:am3d="http://schemas.microsoft.com/office/drawing/2017/model3d" xmlns:o="urn:schemas-microsoft-com:office:office" xmlns:r="http://schemas.openxmlformats.org/officeDocument/2006/relationships" xmlns:m="http://schemas.openxmlformats.org/officeDocument/2006/math" xmlns:v="urn:schemas-microsoft-com:vml" xmlns:wp14="http://schemas.microsoft.com/office/word/2010/wordprocessingDrawing" xmlns:wp="http://schemas.openxmlformats.org/drawingml/2006/wordprocessingDrawing" xmlns:w10="urn:schemas-microsoft-com:office:word" xmlns:w="http://schemas.openxmlformats.org/wordprocessingml/2006/main" xmlns:w14="http://schemas.microsoft.com/office/word/2010/wordml" xmlns:w15="http://schemas.microsoft.com/office/word/2012/wordml" xmlns:w16cid="http://schemas.microsoft.com/office/word/2016/wordml/cid" xmlns:w16se="http://schemas.microsoft.com/office/word/2015/wordml/symex" xmlns:wpg="http://schemas.microsoft.com/office/word/2010/wordprocessingGroup" xmlns:wpi="http://schemas.microsoft.com/office/word/2010/wordprocessingInk" xmlns:wne="http://schemas.microsoft.com/office/word/2006/wordml" xmlns:wps="http://schemas.microsoft.com/office/word/2010/wordprocessingShape" mc:Ignorable="w14 w15 w16se w16cid wp14">
+<w:numbering xmlns:wpc="http://schemas.microsoft.com/office/word/2010/wordprocessingCanvas" xmlns:cx="http://schemas.microsoft.com/office/drawing/2014/chartex" xmlns:cx1="http://schemas.microsoft.com/office/drawing/2015/9/8/chartex" xmlns:cx2="http://schemas.microsoft.com/office/drawing/2015/10/21/chartex" xmlns:cx3="http://schemas.microsoft.com/office/drawing/2016/5/9/chartex" xmlns:cx4="http://schemas.microsoft.com/office/drawing/2016/5/10/chartex" xmlns:cx5="http://schemas.microsoft.com/office/drawing/2016/5/11/chartex" xmlns:cx6="http://schemas.microsoft.com/office/drawing/2016/5/12/chartex" xmlns:cx7="http://schemas.microsoft.com/office/drawing/2016/5/13/chartex" xmlns:cx8="http://schemas.microsoft.com/office/drawing/2016/5/14/chartex" xmlns:mc="http://schemas.openxmlformats.org/markup-compatibility/2006" xmlns:aink="http://schemas.microsoft.com/office/drawing/2016/ink" xmlns:am3d="http://schemas.microsoft.com/office/drawing/2017/model3d" xmlns:o="urn:schemas-microsoft-com:office:office" xmlns:r="http://schemas.openxmlformats.org/officeDocument/2006/relationships" xmlns:m="http://schemas.openxmlformats.org/officeDocument/2006/math" xmlns:v="urn:schemas-microsoft-com:vml" xmlns:wp14="http://schemas.microsoft.com/office/word/2010/wordprocessingDrawing" xmlns:wp="http://schemas.openxmlformats.org/drawingml/2006/wordprocessingDrawing" xmlns:w10="urn:schemas-microsoft-com:office:word" xmlns:w="http://schemas.openxmlformats.org/wordprocessingml/2006/main" xmlns:w14="http://schemas.microsoft.com/office/word/2010/wordml" xmlns:w15="http://schemas.microsoft.com/office/word/2012/wordml" xmlns:w16cex="http://schemas.microsoft.com/office/word/2018/wordml/cex" xmlns:w16cid="http://schemas.microsoft.com/office/word/2016/wordml/cid" xmlns:w16="http://schemas.microsoft.com/office/word/2018/wordml" xmlns:w16se="http://schemas.microsoft.com/office/word/2015/wordml/symex" xmlns:wpg="http://schemas.microsoft.com/office/word/2010/wordprocessingGroup" xmlns:wpi="http://schemas.microsoft.com/office/word/2010/wordprocessingInk" xmlns:wne="http://schemas.microsoft.com/office/word/2006/wordml" xmlns:wps="http://schemas.microsoft.com/office/word/2010/wordprocessingShape" mc:Ignorable="w14 w15 w16se w16cid w16 w16cex wp14">
   <w:numPicBullet w:numPicBulletId="0">
     <w:pict>
       <v:shapetype id="_x0000_t75" coordsize="21600,21600" o:spt="75" o:preferrelative="t" path="m@4@5l@4@11@9@11@9@5xe" filled="f" stroked="f">
@@ -3546,7 +3546,7 @@
         <v:path o:extrusionok="f" gradientshapeok="t" o:connecttype="rect"/>
         <o:lock v:ext="edit" aspectratio="t"/>
       </v:shapetype>
-      <v:shape id="_x0000_i1031" type="#_x0000_t75" style="width:8.75pt;height:8.75pt" o:bullet="t">
+      <v:shape id="_x0000_i1058" type="#_x0000_t75" style="width:9pt;height:9pt" o:bullet="t">
         <v:imagedata r:id="rId1" o:title="art29"/>
       </v:shape>
     </w:pict>
@@ -6889,7 +6889,7 @@
 </file>
 
 <file path=word/styles.xml><?xml version="1.0" encoding="utf-8"?>
-<w:styles xmlns:mc="http://schemas.openxmlformats.org/markup-compatibility/2006" xmlns:r="http://schemas.openxmlformats.org/officeDocument/2006/relationships" xmlns:w="http://schemas.openxmlformats.org/wordprocessingml/2006/main" xmlns:w14="http://schemas.microsoft.com/office/word/2010/wordml" xmlns:w15="http://schemas.microsoft.com/office/word/2012/wordml" xmlns:w16cid="http://schemas.microsoft.com/office/word/2016/wordml/cid" xmlns:w16se="http://schemas.microsoft.com/office/word/2015/wordml/symex" mc:Ignorable="w14 w15 w16se w16cid">
+<w:styles xmlns:mc="http://schemas.openxmlformats.org/markup-compatibility/2006" xmlns:r="http://schemas.openxmlformats.org/officeDocument/2006/relationships" xmlns:w="http://schemas.openxmlformats.org/wordprocessingml/2006/main" xmlns:w14="http://schemas.microsoft.com/office/word/2010/wordml" xmlns:w15="http://schemas.microsoft.com/office/word/2012/wordml" xmlns:w16cex="http://schemas.microsoft.com/office/word/2018/wordml/cex" xmlns:w16cid="http://schemas.microsoft.com/office/word/2016/wordml/cid" xmlns:w16="http://schemas.microsoft.com/office/word/2018/wordml" xmlns:w16se="http://schemas.microsoft.com/office/word/2015/wordml/symex" mc:Ignorable="w14 w15 w16se w16cid w16 w16cex">
   <w:docDefaults>
     <w:rPrDefault>
       <w:rPr>
@@ -6905,7 +6905,7 @@
       </w:pPr>
     </w:pPrDefault>
   </w:docDefaults>
-  <w:latentStyles w:defLockedState="0" w:defUIPriority="99" w:defSemiHidden="0" w:defUnhideWhenUsed="0" w:defQFormat="0" w:count="375">
+  <w:latentStyles w:defLockedState="0" w:defUIPriority="99" w:defSemiHidden="0" w:defUnhideWhenUsed="0" w:defQFormat="0" w:count="376">
     <w:lsdException w:name="Normal" w:uiPriority="0" w:qFormat="1"/>
     <w:lsdException w:name="heading 1" w:uiPriority="9" w:qFormat="1"/>
     <w:lsdException w:name="heading 2" w:semiHidden="1" w:uiPriority="9" w:unhideWhenUsed="1" w:qFormat="1"/>
@@ -7011,7 +7011,6 @@
     <w:lsdException w:name="HTML Sample" w:semiHidden="1" w:unhideWhenUsed="1"/>
     <w:lsdException w:name="HTML Typewriter" w:semiHidden="1" w:unhideWhenUsed="1"/>
     <w:lsdException w:name="HTML Variable" w:semiHidden="1" w:unhideWhenUsed="1"/>
-    <w:lsdException w:name="Normal Table" w:semiHidden="1" w:unhideWhenUsed="1"/>
     <w:lsdException w:name="annotation subject" w:semiHidden="1" w:unhideWhenUsed="1"/>
     <w:lsdException w:name="No List" w:semiHidden="1" w:unhideWhenUsed="1"/>
     <w:lsdException w:name="Outline List 1" w:semiHidden="1" w:unhideWhenUsed="1"/>
@@ -7058,10 +7057,8 @@
     <w:lsdException w:name="Table Subtle 2" w:semiHidden="1" w:unhideWhenUsed="1"/>
     <w:lsdException w:name="Table Web 1" w:semiHidden="1" w:unhideWhenUsed="1"/>
     <w:lsdException w:name="Table Web 2" w:semiHidden="1" w:unhideWhenUsed="1"/>
-    <w:lsdException w:name="Table Web 3" w:semiHidden="1" w:unhideWhenUsed="1"/>
     <w:lsdException w:name="Balloon Text" w:semiHidden="1" w:unhideWhenUsed="1"/>
     <w:lsdException w:name="Table Grid" w:uiPriority="59"/>
-    <w:lsdException w:name="Table Theme" w:semiHidden="1" w:unhideWhenUsed="1"/>
     <w:lsdException w:name="Placeholder Text" w:semiHidden="1"/>
     <w:lsdException w:name="No Spacing" w:uiPriority="1" w:qFormat="1"/>
     <w:lsdException w:name="Light Shading" w:uiPriority="60"/>
@@ -7281,6 +7278,7 @@
     <w:lsdException w:name="Smart Hyperlink" w:semiHidden="1" w:unhideWhenUsed="1"/>
     <w:lsdException w:name="Hashtag" w:semiHidden="1" w:unhideWhenUsed="1"/>
     <w:lsdException w:name="Unresolved Mention" w:semiHidden="1" w:unhideWhenUsed="1"/>
+    <w:lsdException w:name="Smart Link" w:semiHidden="1" w:unhideWhenUsed="1"/>
   </w:latentStyles>
   <w:style w:type="paragraph" w:default="1" w:styleId="Normal">
     <w:name w:val="Normal"/>

</xml_diff>